<commit_message>
Solved issue #10 Allow input to iterate over a value array. Fix bug: referencing none-list TXMLObject does not work. Save component can now use an input component as source.
</commit_message>
<xml_diff>
--- a/doc/tXmlJaxb.docx
+++ b/doc/tXmlJaxb.docx
@@ -18,7 +18,7 @@
           <w:lang w:eastAsia="en-US"/>
         </w:rPr>
         <w:drawing>
-          <wp:anchor distT="0" distB="0" distL="114300" distR="114300" simplePos="0" relativeHeight="251658752" behindDoc="0" locked="0" layoutInCell="1" allowOverlap="1" wp14:anchorId="3C1E5BA4" wp14:editId="6FD90B5C">
+          <wp:anchor distT="0" distB="0" distL="114300" distR="114300" simplePos="0" relativeHeight="251658752" behindDoc="0" locked="0" layoutInCell="1" allowOverlap="1" wp14:anchorId="0294EF03" wp14:editId="26A1F765">
             <wp:simplePos x="0" y="0"/>
             <wp:positionH relativeFrom="column">
               <wp:posOffset>4540250</wp:posOffset>
@@ -79,7 +79,7 @@
           <w:lang w:eastAsia="en-US"/>
         </w:rPr>
         <w:drawing>
-          <wp:anchor distT="0" distB="0" distL="0" distR="0" simplePos="0" relativeHeight="251657728" behindDoc="0" locked="0" layoutInCell="1" allowOverlap="1" wp14:anchorId="23A675A6" wp14:editId="48CAB008">
+          <wp:anchor distT="0" distB="0" distL="0" distR="0" simplePos="0" relativeHeight="251657728" behindDoc="0" locked="0" layoutInCell="1" allowOverlap="1" wp14:anchorId="2E9CA51A" wp14:editId="4A76A4E5">
             <wp:simplePos x="0" y="0"/>
             <wp:positionH relativeFrom="column">
               <wp:posOffset>20320</wp:posOffset>
@@ -453,7 +453,7 @@
           <w:lang w:eastAsia="en-US"/>
         </w:rPr>
         <w:drawing>
-          <wp:inline distT="0" distB="0" distL="0" distR="0" wp14:anchorId="284E2806" wp14:editId="6D7083AF">
+          <wp:inline distT="0" distB="0" distL="0" distR="0" wp14:anchorId="44A0C5D9" wp14:editId="66D2FBCF">
             <wp:extent cx="405765" cy="405765"/>
             <wp:effectExtent l="0" t="0" r="635" b="635"/>
             <wp:docPr id="2" name="Bild 3"/>
@@ -7565,7 +7565,7 @@
           <w:lang w:eastAsia="en-US"/>
         </w:rPr>
         <w:drawing>
-          <wp:inline distT="0" distB="0" distL="0" distR="0" wp14:anchorId="02A02A9F" wp14:editId="6555E7E7">
+          <wp:inline distT="0" distB="0" distL="0" distR="0" wp14:anchorId="47131635" wp14:editId="4247B935">
             <wp:extent cx="406400" cy="406400"/>
             <wp:effectExtent l="0" t="0" r="0" b="0"/>
             <wp:docPr id="4" name="Picture 4"/>
@@ -8041,8 +8041,10 @@
             <w:pPr>
               <w:pStyle w:val="TabellenInhalt"/>
             </w:pPr>
-            <w:r>
-              <w:t>Schema</w:t>
+            <w:bookmarkStart w:id="1" w:name="_GoBack"/>
+            <w:bookmarkEnd w:id="1"/>
+            <w:r>
+              <w:t>Iterate over value list</w:t>
             </w:r>
           </w:p>
         </w:tc>
@@ -8062,10 +8064,91 @@
               <w:pStyle w:val="TabellenInhalt"/>
             </w:pPr>
             <w:r>
-              <w:t>The default schema editor</w:t>
-            </w:r>
-            <w:r>
-              <w:t>.</w:t>
+              <w:t>With this option you can pick up one list attribute (it must be a list attribute) and let the component iterate over this list. The choosen schema column will be filled with the values from the list and all other schema columns keep their values.</w:t>
+            </w:r>
+          </w:p>
+        </w:tc>
+      </w:tr>
+      <w:tr>
+        <w:tc>
+          <w:tcPr>
+            <w:tcW w:w="1714" w:type="dxa"/>
+            <w:tcBorders>
+              <w:top w:val="single" w:sz="4" w:space="0" w:color="000000"/>
+              <w:left w:val="single" w:sz="4" w:space="0" w:color="000000"/>
+              <w:bottom w:val="single" w:sz="4" w:space="0" w:color="000000"/>
+              <w:right w:val="single" w:sz="4" w:space="0" w:color="000000"/>
+            </w:tcBorders>
+            <w:shd w:val="clear" w:color="auto" w:fill="auto"/>
+          </w:tcPr>
+          <w:p>
+            <w:pPr>
+              <w:pStyle w:val="TabellenInhalt"/>
+            </w:pPr>
+            <w:r>
+              <w:t>Value list column</w:t>
+            </w:r>
+          </w:p>
+        </w:tc>
+        <w:tc>
+          <w:tcPr>
+            <w:tcW w:w="7931" w:type="dxa"/>
+            <w:tcBorders>
+              <w:top w:val="single" w:sz="4" w:space="0" w:color="000000"/>
+              <w:left w:val="single" w:sz="4" w:space="0" w:color="000000"/>
+              <w:bottom w:val="single" w:sz="4" w:space="0" w:color="000000"/>
+              <w:right w:val="single" w:sz="4" w:space="0" w:color="000000"/>
+            </w:tcBorders>
+            <w:shd w:val="clear" w:color="auto" w:fill="auto"/>
+          </w:tcPr>
+          <w:p>
+            <w:pPr>
+              <w:pStyle w:val="TabellenInhalt"/>
+            </w:pPr>
+            <w:r>
+              <w:t>Choose the schema column which name actually refers to a list attribute in the xml object. The schema data type must be of the type of the values within the list.</w:t>
+            </w:r>
+          </w:p>
+        </w:tc>
+      </w:tr>
+      <w:tr>
+        <w:tc>
+          <w:tcPr>
+            <w:tcW w:w="1714" w:type="dxa"/>
+            <w:tcBorders>
+              <w:top w:val="single" w:sz="4" w:space="0" w:color="000000"/>
+              <w:left w:val="single" w:sz="4" w:space="0" w:color="000000"/>
+              <w:bottom w:val="single" w:sz="4" w:space="0" w:color="000000"/>
+              <w:right w:val="single" w:sz="4" w:space="0" w:color="000000"/>
+            </w:tcBorders>
+            <w:shd w:val="clear" w:color="auto" w:fill="auto"/>
+          </w:tcPr>
+          <w:p>
+            <w:pPr>
+              <w:pStyle w:val="TabellenInhalt"/>
+            </w:pPr>
+            <w:r>
+              <w:t>Schema</w:t>
+            </w:r>
+          </w:p>
+        </w:tc>
+        <w:tc>
+          <w:tcPr>
+            <w:tcW w:w="7931" w:type="dxa"/>
+            <w:tcBorders>
+              <w:top w:val="single" w:sz="4" w:space="0" w:color="000000"/>
+              <w:left w:val="single" w:sz="4" w:space="0" w:color="000000"/>
+              <w:bottom w:val="single" w:sz="4" w:space="0" w:color="000000"/>
+              <w:right w:val="single" w:sz="4" w:space="0" w:color="000000"/>
+            </w:tcBorders>
+            <w:shd w:val="clear" w:color="auto" w:fill="auto"/>
+          </w:tcPr>
+          <w:p>
+            <w:pPr>
+              <w:pStyle w:val="TabellenInhalt"/>
+            </w:pPr>
+            <w:r>
+              <w:t>The default schema editor.</w:t>
             </w:r>
           </w:p>
           <w:p>
@@ -8081,11 +8164,9 @@
       <w:r>
         <w:t xml:space="preserve">The read object will be detected by the attribute type of the jax-b object. </w:t>
       </w:r>
-      <w:proofErr w:type="gramStart"/>
-      <w:r>
-        <w:t>Therefore</w:t>
-      </w:r>
-      <w:proofErr w:type="gramEnd"/>
+      <w:r>
+        <w:t>Therefore,</w:t>
+      </w:r>
       <w:r>
         <w:t xml:space="preserve"> it is not necessary to mentioned the addressed object type.</w:t>
       </w:r>
@@ -8400,7 +8481,7 @@
           <w:lang w:eastAsia="en-US"/>
         </w:rPr>
         <w:drawing>
-          <wp:inline distT="0" distB="0" distL="0" distR="0" wp14:editId="1376128B">
+          <wp:inline distT="0" distB="0" distL="0" distR="0" wp14:anchorId="54990ACF" wp14:editId="0E4077E6">
             <wp:extent cx="5529600" cy="4665600"/>
             <wp:effectExtent l="0" t="0" r="7620" b="8255"/>
             <wp:docPr id="12" name="Picture 12"/>
@@ -8510,7 +8591,7 @@
           <w:lang w:eastAsia="en-US"/>
         </w:rPr>
         <w:drawing>
-          <wp:inline distT="0" distB="0" distL="0" distR="0" wp14:anchorId="685FF97C" wp14:editId="6550A717">
+          <wp:inline distT="0" distB="0" distL="0" distR="0" wp14:anchorId="5A447E15" wp14:editId="10A5C911">
             <wp:extent cx="406400" cy="406400"/>
             <wp:effectExtent l="0" t="0" r="0" b="0"/>
             <wp:docPr id="5" name="Picture 5"/>
@@ -9027,19 +9108,7 @@
               <w:pStyle w:val="TabellenInhalt"/>
             </w:pPr>
             <w:r>
-              <w:t xml:space="preserve">Configure here the attributes you want to </w:t>
-            </w:r>
-            <w:r>
-              <w:t>write</w:t>
-            </w:r>
-            <w:r>
-              <w:t xml:space="preserve"> </w:t>
-            </w:r>
-            <w:r>
-              <w:t>into</w:t>
-            </w:r>
-            <w:r>
-              <w:t xml:space="preserve"> the jax-b addressed object.</w:t>
+              <w:t>Configure here the attributes you want to write into the jax-b addressed object.</w:t>
             </w:r>
           </w:p>
           <w:p>
@@ -9089,19 +9158,7 @@
               <w:t>Use Column:</w:t>
             </w:r>
             <w:r>
-              <w:t xml:space="preserve"> Decide here which column you want to </w:t>
-            </w:r>
-            <w:r>
-              <w:t>write</w:t>
-            </w:r>
-            <w:r>
-              <w:t xml:space="preserve"> </w:t>
-            </w:r>
-            <w:r>
-              <w:t>to</w:t>
-            </w:r>
-            <w:r>
-              <w:t xml:space="preserve"> the jax-b object.</w:t>
+              <w:t xml:space="preserve"> Decide here which column you want to write to the jax-b object.</w:t>
             </w:r>
           </w:p>
           <w:p>
@@ -9529,7 +9586,7 @@
           <w:lang w:eastAsia="en-US"/>
         </w:rPr>
         <w:drawing>
-          <wp:inline distT="0" distB="0" distL="0" distR="0" wp14:anchorId="6787E268" wp14:editId="135AAFCA">
+          <wp:inline distT="0" distB="0" distL="0" distR="0" wp14:anchorId="431F580F" wp14:editId="24820AD9">
             <wp:extent cx="4463441" cy="3631195"/>
             <wp:effectExtent l="0" t="0" r="6985" b="1270"/>
             <wp:docPr id="7" name="Picture 7"/>
@@ -9592,8 +9649,6 @@
       <w:pPr>
         <w:pStyle w:val="Heading1"/>
       </w:pPr>
-      <w:bookmarkStart w:id="1" w:name="_GoBack"/>
-      <w:bookmarkEnd w:id="1"/>
       <w:r>
         <w:lastRenderedPageBreak/>
         <w:t>Component t</w:t>
@@ -9613,7 +9668,7 @@
           <w:lang w:eastAsia="en-US"/>
         </w:rPr>
         <w:drawing>
-          <wp:inline distT="0" distB="0" distL="0" distR="0" wp14:anchorId="75BB6B20" wp14:editId="15A28617">
+          <wp:inline distT="0" distB="0" distL="0" distR="0" wp14:anchorId="2BE6E0AE" wp14:editId="53462F61">
             <wp:extent cx="406400" cy="406400"/>
             <wp:effectExtent l="0" t="0" r="0" b="0"/>
             <wp:docPr id="10" name="Picture 10"/>

</xml_diff>